<commit_message>
Debugged most, only some weird interactions
</commit_message>
<xml_diff>
--- a/finalSpecs.docx
+++ b/finalSpecs.docx
@@ -219,8 +219,6 @@
         <w:tab/>
         <w:t>The main will run the function simulation, where the internal clock will be incremented in one by one. This way, some random number generators can be used to select the patients, the times and the kind of illness. The other class will serve the purpose of providing the simulator the information needed and containing the queue of patients. I was also possibly thinking of using a hash table for the patients so they can be ordered in terms of the severity of their problem.</w:t>
       </w:r>
-      <w:bookmarkStart w:id="0" w:name="_GoBack"/>
-      <w:bookmarkEnd w:id="0"/>
     </w:p>
     <w:p>
       <w:pPr>
@@ -263,9 +261,9 @@
           <w:lang w:val="en-CA"/>
         </w:rPr>
         <w:drawing>
-          <wp:inline distT="0" distB="0" distL="0" distR="0" wp14:anchorId="0D12F854" wp14:editId="733EF053">
-            <wp:extent cx="5688330" cy="5444490"/>
-            <wp:effectExtent l="0" t="0" r="7620" b="3810"/>
+          <wp:inline distT="0" distB="0" distL="0" distR="0" wp14:anchorId="0D12F854" wp14:editId="6AFCB2D8">
+            <wp:extent cx="5688330" cy="5547360"/>
+            <wp:effectExtent l="0" t="0" r="7620" b="0"/>
             <wp:docPr id="1" name="Picture 1" descr="C:\Users\Mateo\Downloads\uml.png"/>
             <wp:cNvGraphicFramePr>
               <a:graphicFrameLocks xmlns:a="http://schemas.openxmlformats.org/drawingml/2006/main" noChangeAspect="1"/>
@@ -280,7 +278,7 @@
                     </pic:cNvPicPr>
                   </pic:nvPicPr>
                   <pic:blipFill>
-                    <a:blip r:embed="rId4" cstate="print">
+                    <a:blip r:embed="rId5" cstate="print">
                       <a:extLst>
                         <a:ext uri="{28A0092B-C50C-407E-A947-70E740481C1C}">
                           <a14:useLocalDpi xmlns:a14="http://schemas.microsoft.com/office/drawing/2010/main" val="0"/>
@@ -295,7 +293,7 @@
                   <pic:spPr bwMode="auto">
                     <a:xfrm>
                       <a:off x="0" y="0"/>
-                      <a:ext cx="5688330" cy="5444490"/>
+                      <a:ext cx="5688330" cy="5547360"/>
                     </a:xfrm>
                     <a:prstGeom prst="rect">
                       <a:avLst/>
@@ -317,17 +315,48 @@
         <w:spacing w:line="480" w:lineRule="auto"/>
         <w:rPr>
           <w:rFonts w:ascii="Times New Roman" w:hAnsi="Times New Roman" w:cs="Times New Roman"/>
-          <w:sz w:val="24"/>
-          <w:szCs w:val="24"/>
-          <w:lang w:val="en-CA"/>
-        </w:rPr>
-      </w:pPr>
+          <w:b/>
+          <w:sz w:val="24"/>
+          <w:szCs w:val="24"/>
+          <w:lang w:val="en-CA"/>
+        </w:rPr>
+      </w:pPr>
+      <w:r>
+        <w:rPr>
+          <w:rFonts w:ascii="Times New Roman" w:hAnsi="Times New Roman" w:cs="Times New Roman"/>
+          <w:b/>
+          <w:sz w:val="24"/>
+          <w:szCs w:val="24"/>
+          <w:lang w:val="en-CA"/>
+        </w:rPr>
+        <w:t>User Cases:</w:t>
+      </w:r>
     </w:p>
     <w:p>
       <w:pPr>
         <w:spacing w:line="480" w:lineRule="auto"/>
         <w:rPr>
           <w:rFonts w:ascii="Times New Roman" w:hAnsi="Times New Roman" w:cs="Times New Roman"/>
+          <w:sz w:val="24"/>
+          <w:szCs w:val="24"/>
+          <w:lang w:val="en-CA"/>
+        </w:rPr>
+      </w:pPr>
+      <w:r>
+        <w:rPr>
+          <w:rFonts w:ascii="Times New Roman" w:hAnsi="Times New Roman" w:cs="Times New Roman"/>
+          <w:sz w:val="24"/>
+          <w:szCs w:val="24"/>
+          <w:lang w:val="en-CA"/>
+        </w:rPr>
+        <w:t>The main operations the user will make are introducing the parameters for the simulation and requesting the data. The input for the simulation will be the duration of the simulation, the rate of patients and the number of personnel in the hospital. On the other hand, the user will be able to request the names of all the people treated in the hospital and request the history of any person.</w:t>
+      </w:r>
+    </w:p>
+    <w:p>
+      <w:pPr>
+        <w:spacing w:line="480" w:lineRule="auto"/>
+        <w:rPr>
+          <w:rFonts w:ascii="Times New Roman" w:hAnsi="Times New Roman" w:cs="Times New Roman"/>
           <w:b/>
           <w:sz w:val="24"/>
           <w:szCs w:val="24"/>
@@ -342,7 +371,18 @@
           <w:szCs w:val="24"/>
           <w:lang w:val="en-CA"/>
         </w:rPr>
-        <w:t>Use cases:</w:t>
+        <w:lastRenderedPageBreak/>
+        <w:t>Unit tester</w:t>
+      </w:r>
+      <w:r>
+        <w:rPr>
+          <w:rFonts w:ascii="Times New Roman" w:hAnsi="Times New Roman" w:cs="Times New Roman"/>
+          <w:b/>
+          <w:sz w:val="24"/>
+          <w:szCs w:val="24"/>
+          <w:lang w:val="en-CA"/>
+        </w:rPr>
+        <w:t xml:space="preserve"> cases:</w:t>
       </w:r>
     </w:p>
     <w:p>
@@ -404,20 +444,326 @@
           <w:szCs w:val="24"/>
           <w:lang w:val="en-CA"/>
         </w:rPr>
-        <w:lastRenderedPageBreak/>
         <w:t>Pseudo-code:</w:t>
       </w:r>
     </w:p>
     <w:p>
       <w:pPr>
+        <w:pStyle w:val="ListParagraph"/>
+        <w:numPr>
+          <w:ilvl w:val="0"/>
+          <w:numId w:val="1"/>
+        </w:numPr>
         <w:spacing w:line="480" w:lineRule="auto"/>
         <w:rPr>
           <w:rFonts w:ascii="Times New Roman" w:hAnsi="Times New Roman" w:cs="Times New Roman"/>
-          <w:sz w:val="24"/>
-          <w:szCs w:val="24"/>
-          <w:lang w:val="en-CA"/>
-        </w:rPr>
-      </w:pPr>
+          <w:b/>
+          <w:sz w:val="24"/>
+          <w:szCs w:val="24"/>
+          <w:lang w:val="en-CA"/>
+        </w:rPr>
+      </w:pPr>
+      <w:r>
+        <w:rPr>
+          <w:rFonts w:ascii="Times New Roman" w:hAnsi="Times New Roman" w:cs="Times New Roman"/>
+          <w:b/>
+          <w:sz w:val="24"/>
+          <w:szCs w:val="24"/>
+          <w:lang w:val="en-CA"/>
+        </w:rPr>
+        <w:t>How the code will run in main</w:t>
+      </w:r>
+    </w:p>
+    <w:p>
+      <w:pPr>
+        <w:spacing w:line="480" w:lineRule="auto"/>
+        <w:rPr>
+          <w:rFonts w:ascii="Times New Roman" w:hAnsi="Times New Roman" w:cs="Times New Roman"/>
+          <w:sz w:val="24"/>
+          <w:szCs w:val="24"/>
+          <w:lang w:val="en-CA"/>
+        </w:rPr>
+      </w:pPr>
+      <w:r>
+        <w:rPr>
+          <w:rFonts w:ascii="Times New Roman" w:hAnsi="Times New Roman" w:cs="Times New Roman"/>
+          <w:sz w:val="24"/>
+          <w:szCs w:val="24"/>
+          <w:lang w:val="en-CA"/>
+        </w:rPr>
+        <w:t xml:space="preserve">Loop clock, until max time </w:t>
+      </w:r>
+      <w:r>
+        <w:rPr>
+          <w:rFonts w:ascii="Times New Roman" w:hAnsi="Times New Roman" w:cs="Times New Roman"/>
+          <w:sz w:val="24"/>
+          <w:szCs w:val="24"/>
+          <w:lang w:val="en-CA"/>
+        </w:rPr>
+        <w:br/>
+      </w:r>
+      <w:r>
+        <w:rPr>
+          <w:rFonts w:ascii="Times New Roman" w:hAnsi="Times New Roman" w:cs="Times New Roman"/>
+          <w:sz w:val="24"/>
+          <w:szCs w:val="24"/>
+          <w:lang w:val="en-CA"/>
+        </w:rPr>
+        <w:tab/>
+        <w:t>- input</w:t>
+      </w:r>
+      <w:r>
+        <w:rPr>
+          <w:rFonts w:ascii="Times New Roman" w:hAnsi="Times New Roman" w:cs="Times New Roman"/>
+          <w:sz w:val="24"/>
+          <w:szCs w:val="24"/>
+          <w:lang w:val="en-CA"/>
+        </w:rPr>
+        <w:br/>
+      </w:r>
+      <w:r>
+        <w:rPr>
+          <w:rFonts w:ascii="Times New Roman" w:hAnsi="Times New Roman" w:cs="Times New Roman"/>
+          <w:sz w:val="24"/>
+          <w:szCs w:val="24"/>
+          <w:lang w:val="en-CA"/>
+        </w:rPr>
+        <w:tab/>
+        <w:t>- update waiting room</w:t>
+      </w:r>
+      <w:r>
+        <w:rPr>
+          <w:rFonts w:ascii="Times New Roman" w:hAnsi="Times New Roman" w:cs="Times New Roman"/>
+          <w:sz w:val="24"/>
+          <w:szCs w:val="24"/>
+          <w:lang w:val="en-CA"/>
+        </w:rPr>
+        <w:br/>
+      </w:r>
+      <w:r>
+        <w:rPr>
+          <w:rFonts w:ascii="Times New Roman" w:hAnsi="Times New Roman" w:cs="Times New Roman"/>
+          <w:sz w:val="24"/>
+          <w:szCs w:val="24"/>
+          <w:lang w:val="en-CA"/>
+        </w:rPr>
+        <w:tab/>
+        <w:t>- show stats</w:t>
+      </w:r>
+    </w:p>
+    <w:p>
+      <w:pPr>
+        <w:pStyle w:val="ListParagraph"/>
+        <w:numPr>
+          <w:ilvl w:val="0"/>
+          <w:numId w:val="1"/>
+        </w:numPr>
+        <w:spacing w:line="480" w:lineRule="auto"/>
+        <w:rPr>
+          <w:rFonts w:ascii="Times New Roman" w:hAnsi="Times New Roman" w:cs="Times New Roman"/>
+          <w:b/>
+          <w:sz w:val="24"/>
+          <w:szCs w:val="24"/>
+          <w:lang w:val="en-CA"/>
+        </w:rPr>
+      </w:pPr>
+      <w:r>
+        <w:rPr>
+          <w:rFonts w:ascii="Times New Roman" w:hAnsi="Times New Roman" w:cs="Times New Roman"/>
+          <w:b/>
+          <w:sz w:val="24"/>
+          <w:szCs w:val="24"/>
+          <w:lang w:val="en-CA"/>
+        </w:rPr>
+        <w:t>Pseudocode for the</w:t>
+      </w:r>
+      <w:r>
+        <w:rPr>
+          <w:rFonts w:ascii="Times New Roman" w:hAnsi="Times New Roman" w:cs="Times New Roman"/>
+          <w:b/>
+          <w:sz w:val="24"/>
+          <w:szCs w:val="24"/>
+          <w:lang w:val="en-CA"/>
+        </w:rPr>
+        <w:t xml:space="preserve"> waiting room will clean the waiting queue</w:t>
+      </w:r>
+    </w:p>
+    <w:p>
+      <w:pPr>
+        <w:rPr>
+          <w:rFonts w:ascii="Times New Roman" w:hAnsi="Times New Roman" w:cs="Times New Roman"/>
+          <w:sz w:val="24"/>
+          <w:szCs w:val="24"/>
+          <w:lang w:val="en-CA"/>
+        </w:rPr>
+      </w:pPr>
+      <w:r>
+        <w:rPr>
+          <w:rFonts w:ascii="Times New Roman" w:hAnsi="Times New Roman" w:cs="Times New Roman"/>
+          <w:sz w:val="24"/>
+          <w:szCs w:val="24"/>
+          <w:lang w:val="en-CA"/>
+        </w:rPr>
+        <w:t>Update waiting room (clock)</w:t>
+      </w:r>
+    </w:p>
+    <w:p>
+      <w:pPr>
+        <w:pStyle w:val="ListParagraph"/>
+        <w:numPr>
+          <w:ilvl w:val="0"/>
+          <w:numId w:val="2"/>
+        </w:numPr>
+        <w:rPr>
+          <w:rFonts w:ascii="Times New Roman" w:hAnsi="Times New Roman" w:cs="Times New Roman"/>
+          <w:sz w:val="24"/>
+          <w:szCs w:val="24"/>
+          <w:lang w:val="en-CA"/>
+        </w:rPr>
+      </w:pPr>
+      <w:r>
+        <w:rPr>
+          <w:rFonts w:ascii="Times New Roman" w:hAnsi="Times New Roman" w:cs="Times New Roman"/>
+          <w:sz w:val="24"/>
+          <w:szCs w:val="24"/>
+          <w:lang w:val="en-CA"/>
+        </w:rPr>
+        <w:t>If random &lt; rate</w:t>
+      </w:r>
+    </w:p>
+    <w:p>
+      <w:pPr>
+        <w:pStyle w:val="ListParagraph"/>
+        <w:ind w:left="1440"/>
+        <w:rPr>
+          <w:rFonts w:ascii="Times New Roman" w:hAnsi="Times New Roman" w:cs="Times New Roman"/>
+          <w:sz w:val="24"/>
+          <w:szCs w:val="24"/>
+          <w:lang w:val="en-CA"/>
+        </w:rPr>
+      </w:pPr>
+      <w:r>
+        <w:rPr>
+          <w:rFonts w:ascii="Times New Roman" w:hAnsi="Times New Roman" w:cs="Times New Roman"/>
+          <w:sz w:val="24"/>
+          <w:szCs w:val="24"/>
+          <w:lang w:val="en-CA"/>
+        </w:rPr>
+        <w:t>make new patient</w:t>
+      </w:r>
+    </w:p>
+    <w:p>
+      <w:pPr>
+        <w:pStyle w:val="ListParagraph"/>
+        <w:ind w:left="1440"/>
+        <w:rPr>
+          <w:rFonts w:ascii="Times New Roman" w:hAnsi="Times New Roman" w:cs="Times New Roman"/>
+          <w:sz w:val="24"/>
+          <w:szCs w:val="24"/>
+          <w:lang w:val="en-CA"/>
+        </w:rPr>
+      </w:pPr>
+      <w:r>
+        <w:rPr>
+          <w:rFonts w:ascii="Times New Roman" w:hAnsi="Times New Roman" w:cs="Times New Roman"/>
+          <w:sz w:val="24"/>
+          <w:szCs w:val="24"/>
+          <w:lang w:val="en-CA"/>
+        </w:rPr>
+        <w:t>add to the queue</w:t>
+      </w:r>
+    </w:p>
+    <w:p>
+      <w:pPr>
+        <w:pStyle w:val="ListParagraph"/>
+        <w:numPr>
+          <w:ilvl w:val="0"/>
+          <w:numId w:val="2"/>
+        </w:numPr>
+        <w:rPr>
+          <w:rFonts w:ascii="Times New Roman" w:hAnsi="Times New Roman" w:cs="Times New Roman"/>
+          <w:sz w:val="24"/>
+          <w:szCs w:val="24"/>
+          <w:lang w:val="en-CA"/>
+        </w:rPr>
+      </w:pPr>
+      <w:r>
+        <w:rPr>
+          <w:rFonts w:ascii="Times New Roman" w:hAnsi="Times New Roman" w:cs="Times New Roman"/>
+          <w:sz w:val="24"/>
+          <w:szCs w:val="24"/>
+          <w:lang w:val="en-CA"/>
+        </w:rPr>
+        <w:t>If doctors or nurses free</w:t>
+      </w:r>
+    </w:p>
+    <w:p>
+      <w:pPr>
+        <w:pStyle w:val="ListParagraph"/>
+        <w:ind w:left="1440"/>
+        <w:rPr>
+          <w:rFonts w:ascii="Times New Roman" w:hAnsi="Times New Roman" w:cs="Times New Roman"/>
+          <w:sz w:val="24"/>
+          <w:szCs w:val="24"/>
+          <w:lang w:val="en-CA"/>
+        </w:rPr>
+      </w:pPr>
+      <w:r>
+        <w:rPr>
+          <w:rFonts w:ascii="Times New Roman" w:hAnsi="Times New Roman" w:cs="Times New Roman"/>
+          <w:sz w:val="24"/>
+          <w:szCs w:val="24"/>
+          <w:lang w:val="en-CA"/>
+        </w:rPr>
+        <w:t>Pop front queue</w:t>
+      </w:r>
+    </w:p>
+    <w:p>
+      <w:pPr>
+        <w:pStyle w:val="ListParagraph"/>
+        <w:ind w:left="1440"/>
+        <w:rPr>
+          <w:rFonts w:ascii="Times New Roman" w:hAnsi="Times New Roman" w:cs="Times New Roman"/>
+          <w:sz w:val="24"/>
+          <w:szCs w:val="24"/>
+          <w:lang w:val="en-CA"/>
+        </w:rPr>
+      </w:pPr>
+      <w:r>
+        <w:rPr>
+          <w:rFonts w:ascii="Times New Roman" w:hAnsi="Times New Roman" w:cs="Times New Roman"/>
+          <w:sz w:val="24"/>
+          <w:szCs w:val="24"/>
+          <w:lang w:val="en-CA"/>
+        </w:rPr>
+        <w:t>Add patient history to the records</w:t>
+      </w:r>
+    </w:p>
+    <w:p>
+      <w:pPr>
+        <w:pStyle w:val="ListParagraph"/>
+        <w:numPr>
+          <w:ilvl w:val="0"/>
+          <w:numId w:val="2"/>
+        </w:numPr>
+        <w:rPr>
+          <w:rFonts w:ascii="Times New Roman" w:hAnsi="Times New Roman" w:cs="Times New Roman"/>
+          <w:sz w:val="24"/>
+          <w:szCs w:val="24"/>
+          <w:lang w:val="en-CA"/>
+        </w:rPr>
+      </w:pPr>
+      <w:r>
+        <w:rPr>
+          <w:rFonts w:ascii="Times New Roman" w:hAnsi="Times New Roman" w:cs="Times New Roman"/>
+          <w:sz w:val="24"/>
+          <w:szCs w:val="24"/>
+          <w:lang w:val="en-CA"/>
+        </w:rPr>
+        <w:t>Then update doctors and nurses</w:t>
+      </w:r>
+      <w:bookmarkStart w:id="0" w:name="_GoBack"/>
+      <w:bookmarkEnd w:id="0"/>
     </w:p>
     <w:sectPr>
       <w:pgSz w:w="12240" w:h="15840"/>
@@ -427,6 +773,242 @@
     </w:sectPr>
   </w:body>
 </w:document>
+</file>
+
+<file path=word/numbering.xml><?xml version="1.0" encoding="utf-8"?>
+<w:numbering xmlns:wpc="http://schemas.microsoft.com/office/word/2010/wordprocessingCanvas" xmlns:cx="http://schemas.microsoft.com/office/drawing/2014/chartex" xmlns:cx1="http://schemas.microsoft.com/office/drawing/2015/9/8/chartex" xmlns:cx2="http://schemas.microsoft.com/office/drawing/2015/10/21/chartex" xmlns:cx3="http://schemas.microsoft.com/office/drawing/2016/5/9/chartex" xmlns:cx4="http://schemas.microsoft.com/office/drawing/2016/5/10/chartex" xmlns:cx5="http://schemas.microsoft.com/office/drawing/2016/5/11/chartex" xmlns:cx6="http://schemas.microsoft.com/office/drawing/2016/5/12/chartex" xmlns:cx7="http://schemas.microsoft.com/office/drawing/2016/5/13/chartex" xmlns:cx8="http://schemas.microsoft.com/office/drawing/2016/5/14/chartex" xmlns:mc="http://schemas.openxmlformats.org/markup-compatibility/2006" xmlns:aink="http://schemas.microsoft.com/office/drawing/2016/ink" xmlns:am3d="http://schemas.microsoft.com/office/drawing/2017/model3d" xmlns:o="urn:schemas-microsoft-com:office:office" xmlns:r="http://schemas.openxmlformats.org/officeDocument/2006/relationships" xmlns:m="http://schemas.openxmlformats.org/officeDocument/2006/math" xmlns:v="urn:schemas-microsoft-com:vml" xmlns:wp14="http://schemas.microsoft.com/office/word/2010/wordprocessingDrawing" xmlns:wp="http://schemas.openxmlformats.org/drawingml/2006/wordprocessingDrawing" xmlns:w10="urn:schemas-microsoft-com:office:word" xmlns:w="http://schemas.openxmlformats.org/wordprocessingml/2006/main" xmlns:w14="http://schemas.microsoft.com/office/word/2010/wordml" xmlns:w15="http://schemas.microsoft.com/office/word/2012/wordml" xmlns:w16cid="http://schemas.microsoft.com/office/word/2016/wordml/cid" xmlns:w16se="http://schemas.microsoft.com/office/word/2015/wordml/symex" xmlns:wpg="http://schemas.microsoft.com/office/word/2010/wordprocessingGroup" xmlns:wpi="http://schemas.microsoft.com/office/word/2010/wordprocessingInk" xmlns:wne="http://schemas.microsoft.com/office/word/2006/wordml" xmlns:wps="http://schemas.microsoft.com/office/word/2010/wordprocessingShape" mc:Ignorable="w14 w15 w16se w16cid wp14">
+  <w:abstractNum w:abstractNumId="0" w15:restartNumberingAfterBreak="0">
+    <w:nsid w:val="27797DC8"/>
+    <w:multiLevelType w:val="hybridMultilevel"/>
+    <w:tmpl w:val="C86092EC"/>
+    <w:lvl w:ilvl="0" w:tplc="04090001">
+      <w:start w:val="1"/>
+      <w:numFmt w:val="bullet"/>
+      <w:lvlText w:val=""/>
+      <w:lvlJc w:val="left"/>
+      <w:pPr>
+        <w:ind w:left="720" w:hanging="360"/>
+      </w:pPr>
+      <w:rPr>
+        <w:rFonts w:ascii="Symbol" w:hAnsi="Symbol" w:hint="default"/>
+      </w:rPr>
+    </w:lvl>
+    <w:lvl w:ilvl="1" w:tplc="04090003" w:tentative="1">
+      <w:start w:val="1"/>
+      <w:numFmt w:val="bullet"/>
+      <w:lvlText w:val="o"/>
+      <w:lvlJc w:val="left"/>
+      <w:pPr>
+        <w:ind w:left="1440" w:hanging="360"/>
+      </w:pPr>
+      <w:rPr>
+        <w:rFonts w:ascii="Courier New" w:hAnsi="Courier New" w:cs="Courier New" w:hint="default"/>
+      </w:rPr>
+    </w:lvl>
+    <w:lvl w:ilvl="2" w:tplc="04090005" w:tentative="1">
+      <w:start w:val="1"/>
+      <w:numFmt w:val="bullet"/>
+      <w:lvlText w:val=""/>
+      <w:lvlJc w:val="left"/>
+      <w:pPr>
+        <w:ind w:left="2160" w:hanging="360"/>
+      </w:pPr>
+      <w:rPr>
+        <w:rFonts w:ascii="Wingdings" w:hAnsi="Wingdings" w:hint="default"/>
+      </w:rPr>
+    </w:lvl>
+    <w:lvl w:ilvl="3" w:tplc="04090001" w:tentative="1">
+      <w:start w:val="1"/>
+      <w:numFmt w:val="bullet"/>
+      <w:lvlText w:val=""/>
+      <w:lvlJc w:val="left"/>
+      <w:pPr>
+        <w:ind w:left="2880" w:hanging="360"/>
+      </w:pPr>
+      <w:rPr>
+        <w:rFonts w:ascii="Symbol" w:hAnsi="Symbol" w:hint="default"/>
+      </w:rPr>
+    </w:lvl>
+    <w:lvl w:ilvl="4" w:tplc="04090003" w:tentative="1">
+      <w:start w:val="1"/>
+      <w:numFmt w:val="bullet"/>
+      <w:lvlText w:val="o"/>
+      <w:lvlJc w:val="left"/>
+      <w:pPr>
+        <w:ind w:left="3600" w:hanging="360"/>
+      </w:pPr>
+      <w:rPr>
+        <w:rFonts w:ascii="Courier New" w:hAnsi="Courier New" w:cs="Courier New" w:hint="default"/>
+      </w:rPr>
+    </w:lvl>
+    <w:lvl w:ilvl="5" w:tplc="04090005" w:tentative="1">
+      <w:start w:val="1"/>
+      <w:numFmt w:val="bullet"/>
+      <w:lvlText w:val=""/>
+      <w:lvlJc w:val="left"/>
+      <w:pPr>
+        <w:ind w:left="4320" w:hanging="360"/>
+      </w:pPr>
+      <w:rPr>
+        <w:rFonts w:ascii="Wingdings" w:hAnsi="Wingdings" w:hint="default"/>
+      </w:rPr>
+    </w:lvl>
+    <w:lvl w:ilvl="6" w:tplc="04090001" w:tentative="1">
+      <w:start w:val="1"/>
+      <w:numFmt w:val="bullet"/>
+      <w:lvlText w:val=""/>
+      <w:lvlJc w:val="left"/>
+      <w:pPr>
+        <w:ind w:left="5040" w:hanging="360"/>
+      </w:pPr>
+      <w:rPr>
+        <w:rFonts w:ascii="Symbol" w:hAnsi="Symbol" w:hint="default"/>
+      </w:rPr>
+    </w:lvl>
+    <w:lvl w:ilvl="7" w:tplc="04090003" w:tentative="1">
+      <w:start w:val="1"/>
+      <w:numFmt w:val="bullet"/>
+      <w:lvlText w:val="o"/>
+      <w:lvlJc w:val="left"/>
+      <w:pPr>
+        <w:ind w:left="5760" w:hanging="360"/>
+      </w:pPr>
+      <w:rPr>
+        <w:rFonts w:ascii="Courier New" w:hAnsi="Courier New" w:cs="Courier New" w:hint="default"/>
+      </w:rPr>
+    </w:lvl>
+    <w:lvl w:ilvl="8" w:tplc="04090005" w:tentative="1">
+      <w:start w:val="1"/>
+      <w:numFmt w:val="bullet"/>
+      <w:lvlText w:val=""/>
+      <w:lvlJc w:val="left"/>
+      <w:pPr>
+        <w:ind w:left="6480" w:hanging="360"/>
+      </w:pPr>
+      <w:rPr>
+        <w:rFonts w:ascii="Wingdings" w:hAnsi="Wingdings" w:hint="default"/>
+      </w:rPr>
+    </w:lvl>
+  </w:abstractNum>
+  <w:abstractNum w:abstractNumId="1" w15:restartNumberingAfterBreak="0">
+    <w:nsid w:val="6641109B"/>
+    <w:multiLevelType w:val="hybridMultilevel"/>
+    <w:tmpl w:val="0A329852"/>
+    <w:lvl w:ilvl="0" w:tplc="FCB42B86">
+      <w:numFmt w:val="bullet"/>
+      <w:lvlText w:val="-"/>
+      <w:lvlJc w:val="left"/>
+      <w:pPr>
+        <w:ind w:left="1080" w:hanging="360"/>
+      </w:pPr>
+      <w:rPr>
+        <w:rFonts w:ascii="Times New Roman" w:eastAsiaTheme="minorHAnsi" w:hAnsi="Times New Roman" w:cs="Times New Roman" w:hint="default"/>
+      </w:rPr>
+    </w:lvl>
+    <w:lvl w:ilvl="1" w:tplc="04090003">
+      <w:start w:val="1"/>
+      <w:numFmt w:val="bullet"/>
+      <w:lvlText w:val="o"/>
+      <w:lvlJc w:val="left"/>
+      <w:pPr>
+        <w:ind w:left="1800" w:hanging="360"/>
+      </w:pPr>
+      <w:rPr>
+        <w:rFonts w:ascii="Courier New" w:hAnsi="Courier New" w:cs="Courier New" w:hint="default"/>
+      </w:rPr>
+    </w:lvl>
+    <w:lvl w:ilvl="2" w:tplc="04090005" w:tentative="1">
+      <w:start w:val="1"/>
+      <w:numFmt w:val="bullet"/>
+      <w:lvlText w:val=""/>
+      <w:lvlJc w:val="left"/>
+      <w:pPr>
+        <w:ind w:left="2520" w:hanging="360"/>
+      </w:pPr>
+      <w:rPr>
+        <w:rFonts w:ascii="Wingdings" w:hAnsi="Wingdings" w:hint="default"/>
+      </w:rPr>
+    </w:lvl>
+    <w:lvl w:ilvl="3" w:tplc="04090001" w:tentative="1">
+      <w:start w:val="1"/>
+      <w:numFmt w:val="bullet"/>
+      <w:lvlText w:val=""/>
+      <w:lvlJc w:val="left"/>
+      <w:pPr>
+        <w:ind w:left="3240" w:hanging="360"/>
+      </w:pPr>
+      <w:rPr>
+        <w:rFonts w:ascii="Symbol" w:hAnsi="Symbol" w:hint="default"/>
+      </w:rPr>
+    </w:lvl>
+    <w:lvl w:ilvl="4" w:tplc="04090003" w:tentative="1">
+      <w:start w:val="1"/>
+      <w:numFmt w:val="bullet"/>
+      <w:lvlText w:val="o"/>
+      <w:lvlJc w:val="left"/>
+      <w:pPr>
+        <w:ind w:left="3960" w:hanging="360"/>
+      </w:pPr>
+      <w:rPr>
+        <w:rFonts w:ascii="Courier New" w:hAnsi="Courier New" w:cs="Courier New" w:hint="default"/>
+      </w:rPr>
+    </w:lvl>
+    <w:lvl w:ilvl="5" w:tplc="04090005" w:tentative="1">
+      <w:start w:val="1"/>
+      <w:numFmt w:val="bullet"/>
+      <w:lvlText w:val=""/>
+      <w:lvlJc w:val="left"/>
+      <w:pPr>
+        <w:ind w:left="4680" w:hanging="360"/>
+      </w:pPr>
+      <w:rPr>
+        <w:rFonts w:ascii="Wingdings" w:hAnsi="Wingdings" w:hint="default"/>
+      </w:rPr>
+    </w:lvl>
+    <w:lvl w:ilvl="6" w:tplc="04090001" w:tentative="1">
+      <w:start w:val="1"/>
+      <w:numFmt w:val="bullet"/>
+      <w:lvlText w:val=""/>
+      <w:lvlJc w:val="left"/>
+      <w:pPr>
+        <w:ind w:left="5400" w:hanging="360"/>
+      </w:pPr>
+      <w:rPr>
+        <w:rFonts w:ascii="Symbol" w:hAnsi="Symbol" w:hint="default"/>
+      </w:rPr>
+    </w:lvl>
+    <w:lvl w:ilvl="7" w:tplc="04090003" w:tentative="1">
+      <w:start w:val="1"/>
+      <w:numFmt w:val="bullet"/>
+      <w:lvlText w:val="o"/>
+      <w:lvlJc w:val="left"/>
+      <w:pPr>
+        <w:ind w:left="6120" w:hanging="360"/>
+      </w:pPr>
+      <w:rPr>
+        <w:rFonts w:ascii="Courier New" w:hAnsi="Courier New" w:cs="Courier New" w:hint="default"/>
+      </w:rPr>
+    </w:lvl>
+    <w:lvl w:ilvl="8" w:tplc="04090005" w:tentative="1">
+      <w:start w:val="1"/>
+      <w:numFmt w:val="bullet"/>
+      <w:lvlText w:val=""/>
+      <w:lvlJc w:val="left"/>
+      <w:pPr>
+        <w:ind w:left="6840" w:hanging="360"/>
+      </w:pPr>
+      <w:rPr>
+        <w:rFonts w:ascii="Wingdings" w:hAnsi="Wingdings" w:hint="default"/>
+      </w:rPr>
+    </w:lvl>
+  </w:abstractNum>
+  <w:num w:numId="1">
+    <w:abstractNumId w:val="0"/>
+  </w:num>
+  <w:num w:numId="2">
+    <w:abstractNumId w:val="1"/>
+  </w:num>
+</w:numbering>
 </file>
 
 <file path=word/styles.xml><?xml version="1.0" encoding="utf-8"?>
@@ -854,6 +1436,17 @@
     <w:semiHidden/>
     <w:unhideWhenUsed/>
   </w:style>
+  <w:style w:type="paragraph" w:styleId="ListParagraph">
+    <w:name w:val="List Paragraph"/>
+    <w:basedOn w:val="Normal"/>
+    <w:uiPriority w:val="34"/>
+    <w:qFormat/>
+    <w:rsid w:val="00EB3C80"/>
+    <w:pPr>
+      <w:ind w:left="720"/>
+      <w:contextualSpacing/>
+    </w:pPr>
+  </w:style>
 </w:styles>
 </file>
 

</xml_diff>